<commit_message>
updated preprint and blinded manuscript
</commit_message>
<xml_diff>
--- a/communication/AMPPS submission/blinded manuscript.docx
+++ b/communication/AMPPS submission/blinded manuscript.docx
@@ -2556,7 +2556,6 @@
     <w:p>
       <w:pPr>
         <w:rPr>
-          <w:highlight w:val="yellow"/>
           <w:lang w:val="en-US"/>
         </w:rPr>
       </w:pPr>
@@ -2798,35 +2797,25 @@
         <w:rPr>
           <w:lang w:val="en-US"/>
         </w:rPr>
-        <w:t xml:space="preserve">. 35,851 out of the original 69,721 instances were excluded. 33,870 </w:t>
-      </w:r>
-      <w:r>
-        <w:rPr>
-          <w:i/>
-          <w:iCs/>
-          <w:lang w:val="en-US"/>
-        </w:rPr>
-        <w:t>α</w:t>
-      </w:r>
-      <w:r>
-        <w:rPr>
-          <w:lang w:val="en-US"/>
-        </w:rPr>
-        <w:t xml:space="preserve"> estimates were extracted that were deemed to be valid. 16.2% of articles in the dataset produced at least one </w:t>
-      </w:r>
-      <w:r>
-        <w:rPr>
-          <w:i/>
-          <w:iCs/>
-          <w:lang w:val="en-US"/>
-        </w:rPr>
-        <w:t>α</w:t>
-      </w:r>
-      <w:r>
-        <w:rPr>
-          <w:lang w:val="en-US"/>
-        </w:rPr>
-        <w:t xml:space="preserve"> estimate.</w:t>
+        <w:t xml:space="preserve">. </w:t>
+      </w:r>
+      <w:r>
+        <w:rPr>
+          <w:lang w:val="en-US"/>
+        </w:rPr>
+        <w:t>26,744 out of the original 60,153 instances were excluded. 33,409 α estimates were extracted that were deemed to be valid. 16.</w:t>
+      </w:r>
+      <w:r>
+        <w:rPr>
+          <w:lang w:val="en-US"/>
+        </w:rPr>
+        <w:t>1</w:t>
+      </w:r>
+      <w:r>
+        <w:rPr>
+          <w:lang w:val="en-US"/>
+        </w:rPr>
+        <w:t>% of articles in the dataset produced at least one α estimate.</w:t>
       </w:r>
     </w:p>
     <w:p>
@@ -3763,16 +3752,108 @@
       </w:r>
     </w:p>
     <w:p>
-      <w:pPr>
-        <w:rPr>
-          <w:lang w:val="en-US"/>
-        </w:rPr>
-      </w:pPr>
-      <w:r>
-        <w:rPr>
-          <w:lang w:val="en-US"/>
-        </w:rPr>
-        <w:t xml:space="preserve">Tests of the first hypothesis in each dataset compared the .70 bin against all other bins. In the psychology dataset, a 18% excess of </w:t>
+      <w:r>
+        <w:t>Tests of the first hypothesis in each dataset compared the .70 bin against all other bins. In the psychology dataset, a 1</w:t>
+      </w:r>
+      <w:r>
+        <w:t>4</w:t>
+      </w:r>
+      <w:r>
+        <w:t xml:space="preserve">% excess of </w:t>
+      </w:r>
+      <m:oMath>
+        <m:r>
+          <w:rPr>
+            <w:rFonts w:ascii="Cambria Math" w:hAnsi="Cambria Math"/>
+          </w:rPr>
+          <m:t>α</m:t>
+        </m:r>
+      </m:oMath>
+      <w:r>
+        <w:t xml:space="preserve"> values of .70 relative to other values was found, </w:t>
+      </w:r>
+      <w:r>
+        <w:rPr>
+          <w:i/>
+        </w:rPr>
+        <w:t>Z</w:t>
+      </w:r>
+      <w:r>
+        <w:t xml:space="preserve"> = </w:t>
+      </w:r>
+      <w:r>
+        <w:t xml:space="preserve">3.15, </w:t>
+      </w:r>
+      <w:r>
+        <w:rPr>
+          <w:i/>
+          <w:iCs/>
+        </w:rPr>
+        <w:t>p</w:t>
+      </w:r>
+      <w:r>
+        <w:t xml:space="preserve"> = .01042</w:t>
+      </w:r>
+      <w:r>
+        <w:t xml:space="preserve">, </w:t>
+      </w:r>
+      <w:r>
+        <w:rPr>
+          <w:i/>
+        </w:rPr>
+        <w:t>p</w:t>
+      </w:r>
+      <w:r>
+        <w:t xml:space="preserve"> &lt; .00001. Tests of the second hypothesis in each dataset compared the .70, .80 and .90 bins against all other bins. The hypothesized excesses were found across the three bins, </w:t>
+      </w:r>
+      <w:r>
+        <w:rPr>
+          <w:i/>
+        </w:rPr>
+        <w:t>Z</w:t>
+      </w:r>
+      <w:r>
+        <w:t xml:space="preserve"> = </w:t>
+      </w:r>
+      <w:r>
+        <w:t xml:space="preserve">3.94, </w:t>
+      </w:r>
+      <w:r>
+        <w:rPr>
+          <w:i/>
+          <w:iCs/>
+        </w:rPr>
+        <w:t>p</w:t>
+      </w:r>
+      <w:r>
+        <w:t xml:space="preserve"> = .0003</w:t>
+      </w:r>
+      <w:r>
+        <w:t>5</w:t>
+      </w:r>
+      <w:r>
+        <w:t xml:space="preserve">, with an excess at .80 = </w:t>
+      </w:r>
+      <w:r>
+        <w:t>3</w:t>
+      </w:r>
+      <w:r>
+        <w:t xml:space="preserve">%, and at .90 = </w:t>
+      </w:r>
+      <w:r>
+        <w:t>3</w:t>
+      </w:r>
+      <w:r>
+        <w:t xml:space="preserve">%. </w:t>
+      </w:r>
+    </w:p>
+    <w:p>
+      <w:r>
+        <w:rPr>
+          <w:lang w:val="en-US"/>
+        </w:rPr>
+        <w:lastRenderedPageBreak/>
+        <w:t xml:space="preserve">Both of these effects were found to generalize to the I/O dataset, for which we preregistered verbal hypotheses and the code implementations of their inference tests. The test of the first hypothesis found a 14% excess of </w:t>
       </w:r>
       <m:oMath>
         <m:r>
@@ -3787,7 +3868,7 @@
         <w:rPr>
           <w:lang w:val="en-US"/>
         </w:rPr>
-        <w:t xml:space="preserve"> values of .70 relative to other values was found, </w:t>
+        <w:t xml:space="preserve"> values of .70, </w:t>
       </w:r>
       <w:r>
         <w:rPr>
@@ -3800,7 +3881,7 @@
         <w:rPr>
           <w:lang w:val="en-US"/>
         </w:rPr>
-        <w:t xml:space="preserve"> = 3.82, </w:t>
+        <w:t xml:space="preserve"> = 5.01, </w:t>
       </w:r>
       <w:r>
         <w:rPr>
@@ -3813,7 +3894,7 @@
         <w:rPr>
           <w:lang w:val="en-US"/>
         </w:rPr>
-        <w:t xml:space="preserve"> &lt; .00001. Tests of the second hypothesis in each dataset compared the .70, .80 and .90 bins against all other bins. The hypothesized excesses were found across the three bins, </w:t>
+        <w:t xml:space="preserve"> &lt; .00001. The test of the second hypothesis found excesses across the three bins, </w:t>
       </w:r>
       <w:r>
         <w:rPr>
@@ -3826,7 +3907,7 @@
         <w:rPr>
           <w:lang w:val="en-US"/>
         </w:rPr>
-        <w:t xml:space="preserve"> = 5.26, </w:t>
+        <w:t xml:space="preserve"> = 4.53, </w:t>
       </w:r>
       <w:r>
         <w:rPr>
@@ -3839,27 +3920,7 @@
         <w:rPr>
           <w:lang w:val="en-US"/>
         </w:rPr>
-        <w:t xml:space="preserve"> = .00003, with an excess at .80 = 5%, and at .90 = 4%. </w:t>
-      </w:r>
-    </w:p>
-    <w:p>
-      <w:pPr>
-        <w:rPr>
-          <w:lang w:val="en-US"/>
-        </w:rPr>
-      </w:pPr>
-      <w:r>
-        <w:rPr>
-          <w:lang w:val="en-US"/>
-        </w:rPr>
-        <w:t xml:space="preserve">Both of these effects were found to generalize to the I/O dataset, for which we preregistered verbal hypotheses and the code implementations of their inference tests. The </w:t>
-      </w:r>
-      <w:r>
-        <w:rPr>
-          <w:lang w:val="en-US"/>
-        </w:rPr>
-        <w:lastRenderedPageBreak/>
-        <w:t xml:space="preserve">test of the first hypothesis found a 14% excess of </w:t>
+        <w:t xml:space="preserve"> = .00016, with an excess at .80 = 2%, excess at .90 = 1%. We therefore rejected the null hypothesis that there was no evidence of excesses of </w:t>
       </w:r>
       <m:oMath>
         <m:r>
@@ -3874,59 +3935,114 @@
         <w:rPr>
           <w:lang w:val="en-US"/>
         </w:rPr>
-        <w:t xml:space="preserve"> values of .70, </w:t>
-      </w:r>
-      <w:r>
-        <w:rPr>
-          <w:i/>
-          <w:lang w:val="en-US"/>
-        </w:rPr>
-        <w:t>Z</w:t>
-      </w:r>
-      <w:r>
-        <w:rPr>
-          <w:lang w:val="en-US"/>
-        </w:rPr>
-        <w:t xml:space="preserve"> = 5.01, </w:t>
-      </w:r>
-      <w:r>
-        <w:rPr>
-          <w:i/>
-          <w:lang w:val="en-US"/>
-        </w:rPr>
-        <w:t>p</w:t>
-      </w:r>
-      <w:r>
-        <w:rPr>
-          <w:lang w:val="en-US"/>
-        </w:rPr>
-        <w:t xml:space="preserve"> &lt; .00001. The test of the second hypothesis found excesses across the three bins, </w:t>
-      </w:r>
-      <w:r>
-        <w:rPr>
-          <w:i/>
-          <w:lang w:val="en-US"/>
-        </w:rPr>
-        <w:t>Z</w:t>
-      </w:r>
-      <w:r>
-        <w:rPr>
-          <w:lang w:val="en-US"/>
-        </w:rPr>
-        <w:t xml:space="preserve"> = 4.53, </w:t>
-      </w:r>
-      <w:r>
-        <w:rPr>
-          <w:i/>
-          <w:lang w:val="en-US"/>
-        </w:rPr>
-        <w:t>p</w:t>
-      </w:r>
-      <w:r>
-        <w:rPr>
-          <w:lang w:val="en-US"/>
-        </w:rPr>
-        <w:t xml:space="preserve"> = .00016, with an excess at .80 = 2%, excess at .90 = 1%. We therefore rejected the null hypothesis that there was no evidence of excesses of </w:t>
+        <w:t xml:space="preserve"> values at common rule-of-thumb thresholds.</w:t>
+      </w:r>
+    </w:p>
+    <w:p>
+      <w:pPr>
+        <w:rPr>
+          <w:lang w:val="en-US"/>
+        </w:rPr>
+      </w:pPr>
+      <w:r>
+        <w:rPr>
+          <w:lang w:val="en-US"/>
+        </w:rPr>
+        <w:t xml:space="preserve">At the time of preregistration, the two datasets were understood to be non-overlapping. Upon obtaining the I/O dataset we discovered that two APA psychology journals were included in both datasets (Journal of Applied Psychology and Journal of Occupational Health Psychology; see Tables S1 and S2 in the Supplementary Materials), albeit using a wider range of years and a very different extraction method in the I/O dataset. We elected not to deviate from our preregistered analyses of the I/O dataset. As a robustness test, we report the results of the same analyses applied to a non-overlapping dataset (i.e., removing all DOIs from the I/O dataset that were already present in the psychology dataset) in the Supplementary Materials. Conclusions of the preregistered analyses in the I/O dataset were not affected by the removal of these articles (proportion of excess </w:t>
+      </w:r>
+      <w:r>
+        <w:rPr>
+          <w:i/>
+          <w:iCs/>
+          <w:lang w:val="en-US"/>
+        </w:rPr>
+        <w:t>α</w:t>
+      </w:r>
+      <w:r>
+        <w:rPr>
+          <w:lang w:val="en-US"/>
+        </w:rPr>
+        <w:t xml:space="preserve"> values differed by </w:t>
+      </w:r>
+      <m:oMath>
+        <m:r>
+          <w:rPr>
+            <w:rFonts w:ascii="Cambria Math" w:hAnsi="Cambria Math"/>
+            <w:lang w:val="en-US"/>
+          </w:rPr>
+          <m:t>≤</m:t>
+        </m:r>
+      </m:oMath>
+      <w:r>
+        <w:rPr>
+          <w:lang w:val="en-US"/>
+        </w:rPr>
+        <w:t xml:space="preserve"> 1% between analyses). See Note </w:t>
+      </w:r>
+      <w:r>
+        <w:rPr>
+          <w:lang w:val="en-US"/>
+        </w:rPr>
+        <w:t>2</w:t>
+      </w:r>
+      <w:r>
+        <w:rPr>
+          <w:lang w:val="en-US"/>
+        </w:rPr>
+        <w:t xml:space="preserve">S </w:t>
+      </w:r>
+      <w:r>
+        <w:rPr>
+          <w:lang w:val="en-US"/>
+        </w:rPr>
+        <w:t xml:space="preserve">and Figure </w:t>
+      </w:r>
+      <w:r>
+        <w:rPr>
+          <w:lang w:val="en-US"/>
+        </w:rPr>
+        <w:t>2</w:t>
+      </w:r>
+      <w:r>
+        <w:rPr>
+          <w:lang w:val="en-US"/>
+        </w:rPr>
+        <w:t xml:space="preserve">S </w:t>
+      </w:r>
+      <w:r>
+        <w:rPr>
+          <w:lang w:val="en-US"/>
+        </w:rPr>
+        <w:t>in the Supplementary Materials.</w:t>
+      </w:r>
+    </w:p>
+    <w:p>
+      <w:pPr>
+        <w:pStyle w:val="Heading3"/>
+        <w:rPr>
+          <w:lang w:val="en-US"/>
+        </w:rPr>
+      </w:pPr>
+      <w:bookmarkStart w:id="13" w:name="_vbdxjfj8vy0g" w:colFirst="0" w:colLast="0"/>
+      <w:bookmarkEnd w:id="13"/>
+      <w:r>
+        <w:rPr>
+          <w:lang w:val="en-US"/>
+        </w:rPr>
+        <w:t>Influence of construct frequency</w:t>
+      </w:r>
+    </w:p>
+    <w:p>
+      <w:pPr>
+        <w:rPr>
+          <w:lang w:val="en-US"/>
+        </w:rPr>
+      </w:pPr>
+      <w:r>
+        <w:rPr>
+          <w:lang w:val="en-US"/>
+        </w:rPr>
+        <w:t xml:space="preserve">We considered it plausible that </w:t>
       </w:r>
       <m:oMath>
         <m:r>
@@ -3941,114 +4057,7 @@
         <w:rPr>
           <w:lang w:val="en-US"/>
         </w:rPr>
-        <w:t xml:space="preserve"> values at common rule-of-thumb thresholds.</w:t>
-      </w:r>
-    </w:p>
-    <w:p>
-      <w:pPr>
-        <w:rPr>
-          <w:lang w:val="en-US"/>
-        </w:rPr>
-      </w:pPr>
-      <w:r>
-        <w:rPr>
-          <w:lang w:val="en-US"/>
-        </w:rPr>
-        <w:t xml:space="preserve">At the time of preregistration, the two datasets were understood to be non-overlapping. Upon obtaining the I/O dataset we discovered that two APA psychology journals were included in both datasets (Journal of Applied Psychology and Journal of Occupational Health Psychology; see Tables S1 and S2 in the Supplementary Materials), albeit using a wider range of years and a very different extraction method in the I/O dataset. We elected not to deviate from our preregistered analyses of the I/O dataset. As a robustness test, we report the results of the same analyses applied to a non-overlapping dataset (i.e., removing all DOIs from the I/O dataset that were already present in the psychology dataset) in the Supplementary Materials. Conclusions of the preregistered analyses in the I/O dataset were not affected by the removal of these articles (proportion of excess </w:t>
-      </w:r>
-      <w:r>
-        <w:rPr>
-          <w:i/>
-          <w:iCs/>
-          <w:lang w:val="en-US"/>
-        </w:rPr>
-        <w:t>α</w:t>
-      </w:r>
-      <w:r>
-        <w:rPr>
-          <w:lang w:val="en-US"/>
-        </w:rPr>
-        <w:t xml:space="preserve"> values differed by </w:t>
-      </w:r>
-      <m:oMath>
-        <m:r>
-          <w:rPr>
-            <w:rFonts w:ascii="Cambria Math" w:hAnsi="Cambria Math"/>
-            <w:lang w:val="en-US"/>
-          </w:rPr>
-          <m:t>≤</m:t>
-        </m:r>
-      </m:oMath>
-      <w:r>
-        <w:rPr>
-          <w:lang w:val="en-US"/>
-        </w:rPr>
-        <w:t xml:space="preserve"> 1% between analyses). See Note </w:t>
-      </w:r>
-      <w:r>
-        <w:rPr>
-          <w:lang w:val="en-US"/>
-        </w:rPr>
-        <w:t>2</w:t>
-      </w:r>
-      <w:r>
-        <w:rPr>
-          <w:lang w:val="en-US"/>
-        </w:rPr>
-        <w:t xml:space="preserve">S </w:t>
-      </w:r>
-      <w:r>
-        <w:rPr>
-          <w:lang w:val="en-US"/>
-        </w:rPr>
-        <w:t xml:space="preserve">and Figure </w:t>
-      </w:r>
-      <w:r>
-        <w:rPr>
-          <w:lang w:val="en-US"/>
-        </w:rPr>
-        <w:t>2</w:t>
-      </w:r>
-      <w:r>
-        <w:rPr>
-          <w:lang w:val="en-US"/>
-        </w:rPr>
-        <w:t xml:space="preserve">S </w:t>
-      </w:r>
-      <w:r>
-        <w:rPr>
-          <w:lang w:val="en-US"/>
-        </w:rPr>
-        <w:t>in the Supplementary Materials.</w:t>
-      </w:r>
-    </w:p>
-    <w:p>
-      <w:pPr>
-        <w:pStyle w:val="Heading3"/>
-        <w:rPr>
-          <w:lang w:val="en-US"/>
-        </w:rPr>
-      </w:pPr>
-      <w:bookmarkStart w:id="13" w:name="_vbdxjfj8vy0g" w:colFirst="0" w:colLast="0"/>
-      <w:bookmarkEnd w:id="13"/>
-      <w:r>
-        <w:rPr>
-          <w:lang w:val="en-US"/>
-        </w:rPr>
-        <w:t>Influence of construct frequency</w:t>
-      </w:r>
-    </w:p>
-    <w:p>
-      <w:pPr>
-        <w:rPr>
-          <w:lang w:val="en-US"/>
-        </w:rPr>
-      </w:pPr>
-      <w:r>
-        <w:rPr>
-          <w:lang w:val="en-US"/>
-        </w:rPr>
-        <w:t xml:space="preserve">We considered it plausible that </w:t>
+        <w:t xml:space="preserve">-hacking might be more common with newly created ad hoc measures than frequently used ones that may have more well-established items, scoring strategies, etc. It was possible to explore this in the I/O dataset as the metaBUS extraction process included manual labeling the construct that each </w:t>
       </w:r>
       <m:oMath>
         <m:r>
@@ -4063,21 +4072,6 @@
         <w:rPr>
           <w:lang w:val="en-US"/>
         </w:rPr>
-        <w:t xml:space="preserve">-hacking might be more common with newly created ad hoc measures than frequently used ones that may have more well-established items, scoring strategies, etc. It was possible to explore this in the I/O dataset as the metaBUS extraction process included manual labeling the construct that each </w:t>
-      </w:r>
-      <m:oMath>
-        <m:r>
-          <w:rPr>
-            <w:rFonts w:ascii="Cambria Math" w:hAnsi="Cambria Math"/>
-            <w:lang w:val="en-US"/>
-          </w:rPr>
-          <m:t>α</m:t>
-        </m:r>
-      </m:oMath>
-      <w:r>
-        <w:rPr>
-          <w:lang w:val="en-US"/>
-        </w:rPr>
         <w:t xml:space="preserve"> estimate came from using a taxonomy </w:t>
       </w:r>
       <w:r>
@@ -4114,14 +4108,14 @@
         <w:rPr>
           <w:lang w:val="en-US"/>
         </w:rPr>
-        <w:t xml:space="preserve">. We performed exploratory subgroup analyses in measures of constructs (a) that occurred only once in the dataset (i.e., ad hoc measures that were not reused in future studies), (b) that appeared more than once (i.e., non-ad hoc measures reused in future studies), and (c) that appeared more than 100 times (i.e., frequently studied measures, whose cut-off was chosen based on the distribution of frequencies: see </w:t>
+        <w:t xml:space="preserve">. We performed exploratory subgroup analyses in measures of constructs (a) that occurred only once in the dataset (i.e., ad hoc measures that were not reused in future studies), (b) that appeared more than once (i.e., non-ad hoc </w:t>
       </w:r>
       <w:r>
         <w:rPr>
           <w:lang w:val="en-US"/>
         </w:rPr>
         <w:lastRenderedPageBreak/>
-        <w:t xml:space="preserve">Figure </w:t>
+        <w:t xml:space="preserve">measures reused in future studies), and (c) that appeared more than 100 times (i.e., frequently studied measures, whose cut-off was chosen based on the distribution of frequencies: see Figure </w:t>
       </w:r>
       <w:r>
         <w:rPr>
@@ -4250,10 +4244,10 @@
           <w:lang w:val="en-US"/>
         </w:rPr>
         <w:drawing>
-          <wp:inline distT="0" distB="0" distL="0" distR="0" wp14:anchorId="0F7502C9" wp14:editId="30EBE84E">
-            <wp:extent cx="4558270" cy="3418703"/>
+          <wp:inline distT="0" distB="0" distL="0" distR="0" wp14:anchorId="08162350" wp14:editId="4D482AD4">
+            <wp:extent cx="4558030" cy="3418523"/>
             <wp:effectExtent l="0" t="0" r="1270" b="0"/>
-            <wp:docPr id="5" name="Picture 5"/>
+            <wp:docPr id="4" name="Picture 4"/>
             <wp:cNvGraphicFramePr>
               <a:graphicFrameLocks xmlns:a="http://schemas.openxmlformats.org/drawingml/2006/main" noChangeAspect="1"/>
             </wp:cNvGraphicFramePr>
@@ -4261,7 +4255,7 @@
               <a:graphicData uri="http://schemas.openxmlformats.org/drawingml/2006/picture">
                 <pic:pic xmlns:pic="http://schemas.openxmlformats.org/drawingml/2006/picture">
                   <pic:nvPicPr>
-                    <pic:cNvPr id="5" name="Picture 5"/>
+                    <pic:cNvPr id="4" name="Picture 4"/>
                     <pic:cNvPicPr/>
                   </pic:nvPicPr>
                   <pic:blipFill>
@@ -4279,7 +4273,7 @@
                   <pic:spPr>
                     <a:xfrm>
                       <a:off x="0" y="0"/>
-                      <a:ext cx="4589307" cy="3441980"/>
+                      <a:ext cx="4578641" cy="3433981"/>
                     </a:xfrm>
                     <a:prstGeom prst="rect">
                       <a:avLst/>
@@ -4525,7 +4519,163 @@
         <w:rPr>
           <w:lang w:val="en-US"/>
         </w:rPr>
-        <w:t xml:space="preserve"> in the Supplementary Materials. In summary, the pattern of excesses at </w:t>
+        <w:t xml:space="preserve"> in the Supplementary Materials. </w:t>
+      </w:r>
+      <w:r>
+        <w:t xml:space="preserve">In summary, the pattern of excesses </w:t>
+      </w:r>
+      <w:proofErr w:type="spellStart"/>
+      <w:r>
+        <w:t xml:space="preserve">at </w:t>
+      </w:r>
+      <m:oMath>
+        <m:r>
+          <w:rPr>
+            <w:rFonts w:ascii="Cambria Math" w:hAnsi="Cambria Math"/>
+          </w:rPr>
+          <m:t>α</m:t>
+        </m:r>
+      </m:oMath>
+      <w:r>
+        <w:t xml:space="preserve"> = .70 was robust to the</w:t>
+      </w:r>
+      <w:proofErr w:type="spellEnd"/>
+      <w:r>
+        <w:t xml:space="preserve"> choice of analytic method</w:t>
+      </w:r>
+      <w:r>
+        <w:t xml:space="preserve"> </w:t>
+      </w:r>
+      <w:r>
+        <w:rPr>
+          <w:lang w:val="en-US"/>
+        </w:rPr>
+        <w:t>(</w:t>
+      </w:r>
+      <w:r>
+        <w:t xml:space="preserve">.69 vs. .70 </w:t>
+      </w:r>
+      <w:r>
+        <w:rPr>
+          <w:lang w:val="en-US"/>
+        </w:rPr>
+        <w:t xml:space="preserve">caliper ratios: </w:t>
+      </w:r>
+      <w:r>
+        <w:rPr>
+          <w:lang w:val="en-US"/>
+        </w:rPr>
+        <w:t>psychology = 1.</w:t>
+      </w:r>
+      <w:r>
+        <w:rPr>
+          <w:lang w:val="en-US"/>
+        </w:rPr>
+        <w:t>71</w:t>
+      </w:r>
+      <w:r>
+        <w:rPr>
+          <w:lang w:val="en-US"/>
+        </w:rPr>
+        <w:t>, I/O = 1.64)</w:t>
+      </w:r>
+      <w:r>
+        <w:t xml:space="preserve">. </w:t>
+      </w:r>
+      <w:r>
+        <w:t>The collective excesses at all three thresholds were not robust in the I/O dataset</w:t>
+      </w:r>
+      <w:r>
+        <w:t xml:space="preserve"> </w:t>
+      </w:r>
+      <w:r>
+        <w:rPr>
+          <w:lang w:val="en-US"/>
+        </w:rPr>
+        <w:t>(</w:t>
+      </w:r>
+      <w:r>
+        <w:t xml:space="preserve">.79 vs. .80 </w:t>
+      </w:r>
+      <w:r>
+        <w:rPr>
+          <w:lang w:val="en-US"/>
+        </w:rPr>
+        <w:t xml:space="preserve">caliper ratios: </w:t>
+      </w:r>
+      <w:r>
+        <w:rPr>
+          <w:lang w:val="en-US"/>
+        </w:rPr>
+        <w:t>psychology = 1.</w:t>
+      </w:r>
+      <w:r>
+        <w:t>16</w:t>
+      </w:r>
+      <w:r>
+        <w:rPr>
+          <w:lang w:val="en-US"/>
+        </w:rPr>
+        <w:t>, I/O = 1.</w:t>
+      </w:r>
+      <w:r>
+        <w:t xml:space="preserve">13; .89 vs. .90 </w:t>
+      </w:r>
+      <w:r>
+        <w:rPr>
+          <w:lang w:val="en-US"/>
+        </w:rPr>
+        <w:t xml:space="preserve">caliper ratios: </w:t>
+      </w:r>
+      <w:r>
+        <w:rPr>
+          <w:lang w:val="en-US"/>
+        </w:rPr>
+        <w:t>psychology = 1.</w:t>
+      </w:r>
+      <w:r>
+        <w:t>02</w:t>
+      </w:r>
+      <w:r>
+        <w:rPr>
+          <w:lang w:val="en-US"/>
+        </w:rPr>
+        <w:t xml:space="preserve">, I/O = </w:t>
+      </w:r>
+      <w:r>
+        <w:t>0.96)</w:t>
+      </w:r>
+      <w:r>
+        <w:t>.</w:t>
+      </w:r>
+    </w:p>
+    <w:p>
+      <w:pPr>
+        <w:pStyle w:val="Heading1"/>
+        <w:rPr>
+          <w:lang w:val="en-US"/>
+        </w:rPr>
+      </w:pPr>
+      <w:bookmarkStart w:id="18" w:name="_81oqxqnad9tr" w:colFirst="0" w:colLast="0"/>
+      <w:bookmarkEnd w:id="18"/>
+      <w:r>
+        <w:rPr>
+          <w:lang w:val="en-US"/>
+        </w:rPr>
+        <w:t>Discussion</w:t>
+      </w:r>
+    </w:p>
+    <w:p>
+      <w:pPr>
+        <w:rPr>
+          <w:lang w:val="en-US"/>
+        </w:rPr>
+      </w:pPr>
+      <w:r>
+        <w:rPr>
+          <w:lang w:val="en-US"/>
+        </w:rPr>
+        <w:t xml:space="preserve">Across two very large databases, we observed excesses in the proportions of </w:t>
       </w:r>
       <m:oMath>
         <m:r>
@@ -4540,36 +4690,7 @@
         <w:rPr>
           <w:lang w:val="en-US"/>
         </w:rPr>
-        <w:t xml:space="preserve"> = .70 was robust to the choice of analytic method. The collective excesses at all three thresholds were not robust in the I/O dataset. </w:t>
-      </w:r>
-    </w:p>
-    <w:p>
-      <w:pPr>
-        <w:pStyle w:val="Heading1"/>
-        <w:rPr>
-          <w:lang w:val="en-US"/>
-        </w:rPr>
-      </w:pPr>
-      <w:bookmarkStart w:id="18" w:name="_81oqxqnad9tr" w:colFirst="0" w:colLast="0"/>
-      <w:bookmarkEnd w:id="18"/>
-      <w:r>
-        <w:rPr>
-          <w:lang w:val="en-US"/>
-        </w:rPr>
-        <w:t>Discussion</w:t>
-      </w:r>
-    </w:p>
-    <w:p>
-      <w:pPr>
-        <w:rPr>
-          <w:lang w:val="en-US"/>
-        </w:rPr>
-      </w:pPr>
-      <w:r>
-        <w:rPr>
-          <w:lang w:val="en-US"/>
-        </w:rPr>
-        <w:t xml:space="preserve">Across two very large databases, we observed excesses in the proportions of </w:t>
+        <w:t xml:space="preserve"> values at a commonly-used threshold criterion (</w:t>
       </w:r>
       <m:oMath>
         <m:r>
@@ -4584,7 +4705,7 @@
         <w:rPr>
           <w:lang w:val="en-US"/>
         </w:rPr>
-        <w:t xml:space="preserve"> values at a commonly-used threshold criterion (</w:t>
+        <w:t xml:space="preserve"> = .70). These excesses were observed in both the psychology and I/O literatures. When estimated using kernel density smoothing, the magnitudes of the excess of </w:t>
       </w:r>
       <m:oMath>
         <m:r>
@@ -4599,7 +4720,80 @@
         <w:rPr>
           <w:lang w:val="en-US"/>
         </w:rPr>
-        <w:t xml:space="preserve"> = .70). These excesses were observed in both the psychology and I/O literatures. When estimated using kernel density smoothing, the magnitudes of the excess of </w:t>
+        <w:t xml:space="preserve"> values of .70 was 1</w:t>
+      </w:r>
+      <w:r>
+        <w:rPr>
+          <w:lang w:val="en-US"/>
+        </w:rPr>
+        <w:t>4</w:t>
+      </w:r>
+      <w:r>
+        <w:rPr>
+          <w:lang w:val="en-US"/>
+        </w:rPr>
+        <w:t xml:space="preserve">% </w:t>
+      </w:r>
+      <w:r>
+        <w:rPr>
+          <w:lang w:val="en-US"/>
+        </w:rPr>
+        <w:t>in both datasets</w:t>
+      </w:r>
+      <w:r>
+        <w:rPr>
+          <w:lang w:val="en-US"/>
+        </w:rPr>
+        <w:t xml:space="preserve">. When using caliper ratios, the method used in previous work on the excess of significant </w:t>
+      </w:r>
+      <w:r>
+        <w:rPr>
+          <w:i/>
+          <w:lang w:val="en-US"/>
+        </w:rPr>
+        <w:t>p</w:t>
+      </w:r>
+      <w:r>
+        <w:rPr>
+          <w:lang w:val="en-US"/>
+        </w:rPr>
+        <w:t xml:space="preserve"> values </w:t>
+      </w:r>
+      <w:r>
+        <w:rPr>
+          <w:lang w:val="en-US"/>
+        </w:rPr>
+        <w:fldChar w:fldCharType="begin"/>
+      </w:r>
+      <w:r>
+        <w:rPr>
+          <w:lang w:val="en-US"/>
+        </w:rPr>
+        <w:instrText xml:space="preserve"> ADDIN ZOTERO_ITEM CSL_CITATION {"citationID":"WBqRCiSH","properties":{"formattedCitation":"(Hartgerink et al., 2016)","plainCitation":"(Hartgerink et al., 2016)","noteIndex":0},"citationItems":[{"id":15002,"uris":["http://zotero.org/users/1687755/items/BUCJ9M4W"],"itemData":{"id":15002,"type":"article-journal","abstract":"Previous studies provided mixed findings on pecularities in p-value distributions in psychology. This paper examined 258,050 test results across 30,710 articles from eight high impact journals to investigate the existence of a peculiar prevalence of p-values just below .05 (i.e., a bump) in the psychological literature, and a potential increase thereof over time. We indeed found evidence for a bump just below .05 in the distribution of exactly reported p-values in the journals Developmental Psychology, Journal of Applied Psychology, and Journal of Personality and Social Psychology, but the bump did not increase over the years and disappeared when using recalculated p-values. We found clear and direct evidence for the QRP “incorrect rounding of p-value” (John, Loewenstein &amp; Prelec, 2012) in all psychology journals. Finally, we also investigated monotonic excess of p-values, an effect of certain QRPs that has been neglected in previous research, and developed two measures to detect this by modeling the distributions of statistically significant p-values. Using simulations and applying the two measures to the retrieved test results, we argue that, although one of the measures suggests the use of QRPs in psychology, it is difficult to draw general conclusions concerning QRPs based on modeling of p-value distributions.","container-title":"PeerJ","DOI":"10.7717/peerj.1935","ISSN":"2167-8359","journalAbbreviation":"PeerJ","language":"en","note":"publisher: PeerJ Inc.","page":"e1935","source":"peerj.com","title":"Distributions of p-values smaller than .05 in psychology: what is going on?","title-short":"Distributions of p-values smaller than .05 in psychology","volume":"4","author":[{"family":"Hartgerink","given":"Chris H. J."},{"family":"Aert","given":"Robbie C. M.","non-dropping-particle":"van"},{"family":"Nuijten","given":"Michèle B."},{"family":"Wicherts","given":"Jelte M."},{"family":"Assen","given":"Marcel A. L. M.","non-dropping-particle":"van"}],"issued":{"date-parts":[["2016",4,11]]}},"label":"page"}],"schema":"https://github.com/citation-style-language/schema/raw/master/csl-citation.json"} </w:instrText>
+      </w:r>
+      <w:r>
+        <w:rPr>
+          <w:lang w:val="en-US"/>
+        </w:rPr>
+        <w:fldChar w:fldCharType="separate"/>
+      </w:r>
+      <w:r>
+        <w:rPr>
+          <w:lang w:val="en-US"/>
+        </w:rPr>
+        <w:t>(Hartgerink et al., 2016)</w:t>
+      </w:r>
+      <w:r>
+        <w:rPr>
+          <w:lang w:val="en-US"/>
+        </w:rPr>
+        <w:fldChar w:fldCharType="end"/>
+      </w:r>
+      <w:r>
+        <w:rPr>
+          <w:lang w:val="en-US"/>
+        </w:rPr>
+        <w:t xml:space="preserve">, the magnitude of the counts of </w:t>
       </w:r>
       <m:oMath>
         <m:r>
@@ -4614,56 +4808,19 @@
         <w:rPr>
           <w:lang w:val="en-US"/>
         </w:rPr>
-        <w:t xml:space="preserve"> values of .70 was 18% (psychology) and 14% (I/O; preregistered analysis). When using caliper ratios, the method used in previous work on the excess of significant </w:t>
-      </w:r>
-      <w:r>
-        <w:rPr>
-          <w:i/>
-          <w:lang w:val="en-US"/>
-        </w:rPr>
-        <w:t>p</w:t>
-      </w:r>
-      <w:r>
-        <w:rPr>
-          <w:lang w:val="en-US"/>
-        </w:rPr>
-        <w:t xml:space="preserve"> values </w:t>
-      </w:r>
-      <w:r>
-        <w:rPr>
-          <w:lang w:val="en-US"/>
-        </w:rPr>
-        <w:fldChar w:fldCharType="begin"/>
-      </w:r>
-      <w:r>
-        <w:rPr>
-          <w:lang w:val="en-US"/>
-        </w:rPr>
-        <w:instrText xml:space="preserve"> ADDIN ZOTERO_ITEM CSL_CITATION {"citationID":"WBqRCiSH","properties":{"formattedCitation":"(Hartgerink et al., 2016)","plainCitation":"(Hartgerink et al., 2016)","noteIndex":0},"citationItems":[{"id":15002,"uris":["http://zotero.org/users/1687755/items/BUCJ9M4W"],"itemData":{"id":15002,"type":"article-journal","abstract":"Previous studies provided mixed findings on pecularities in p-value distributions in psychology. This paper examined 258,050 test results across 30,710 articles from eight high impact journals to investigate the existence of a peculiar prevalence of p-values just below .05 (i.e., a bump) in the psychological literature, and a potential increase thereof over time. We indeed found evidence for a bump just below .05 in the distribution of exactly reported p-values in the journals Developmental Psychology, Journal of Applied Psychology, and Journal of Personality and Social Psychology, but the bump did not increase over the years and disappeared when using recalculated p-values. We found clear and direct evidence for the QRP “incorrect rounding of p-value” (John, Loewenstein &amp; Prelec, 2012) in all psychology journals. Finally, we also investigated monotonic excess of p-values, an effect of certain QRPs that has been neglected in previous research, and developed two measures to detect this by modeling the distributions of statistically significant p-values. Using simulations and applying the two measures to the retrieved test results, we argue that, although one of the measures suggests the use of QRPs in psychology, it is difficult to draw general conclusions concerning QRPs based on modeling of p-value distributions.","container-title":"PeerJ","DOI":"10.7717/peerj.1935","ISSN":"2167-8359","journalAbbreviation":"PeerJ","language":"en","note":"publisher: PeerJ Inc.","page":"e1935","source":"peerj.com","title":"Distributions of p-values smaller than .05 in psychology: what is going on?","title-short":"Distributions of p-values smaller than .05 in psychology","volume":"4","author":[{"family":"Hartgerink","given":"Chris H. J."},{"family":"Aert","given":"Robbie C. M.","non-dropping-particle":"van"},{"family":"Nuijten","given":"Michèle B."},{"family":"Wicherts","given":"Jelte M."},{"family":"Assen","given":"Marcel A. L. M.","non-dropping-particle":"van"}],"issued":{"date-parts":[["2016",4,11]]}},"label":"page"}],"schema":"https://github.com/citation-style-language/schema/raw/master/csl-citation.json"} </w:instrText>
-      </w:r>
-      <w:r>
-        <w:rPr>
-          <w:lang w:val="en-US"/>
-        </w:rPr>
-        <w:fldChar w:fldCharType="separate"/>
-      </w:r>
-      <w:r>
-        <w:rPr>
-          <w:lang w:val="en-US"/>
-        </w:rPr>
-        <w:t>(Hartgerink et al., 2016)</w:t>
-      </w:r>
-      <w:r>
-        <w:rPr>
-          <w:lang w:val="en-US"/>
-        </w:rPr>
-        <w:fldChar w:fldCharType="end"/>
-      </w:r>
-      <w:r>
-        <w:rPr>
-          <w:lang w:val="en-US"/>
-        </w:rPr>
-        <w:t xml:space="preserve">, the magnitude of the counts of </w:t>
+        <w:t xml:space="preserve"> = .70 versus .69 was also large (psychology = 1.</w:t>
+      </w:r>
+      <w:r>
+        <w:rPr>
+          <w:lang w:val="en-US"/>
+        </w:rPr>
+        <w:t>71</w:t>
+      </w:r>
+      <w:r>
+        <w:rPr>
+          <w:lang w:val="en-US"/>
+        </w:rPr>
+        <w:t>, I/O = 1.64). Excesses at other thresholds (</w:t>
       </w:r>
       <m:oMath>
         <m:r>
@@ -4678,7 +4835,27 @@
         <w:rPr>
           <w:lang w:val="en-US"/>
         </w:rPr>
-        <w:t xml:space="preserve"> = .70 versus .69 was also large (psychology = 1.84, I/O = 1.64). Excesses at other thresholds (</w:t>
+        <w:t xml:space="preserve"> = .80 and .90) were smaller and less robust to the choice of analytic method. </w:t>
+      </w:r>
+    </w:p>
+    <w:p>
+      <w:pPr>
+        <w:rPr>
+          <w:lang w:val="en-US"/>
+        </w:rPr>
+      </w:pPr>
+      <w:r>
+        <w:rPr>
+          <w:lang w:val="en-US"/>
+        </w:rPr>
+        <w:t xml:space="preserve">Do these excesses show that something is amiss, or are psychologists just exceptionally good at precisely calibrating their study design and data collection efforts to meet this criterion? We believe calibration is extremely implausible because at typical sample sizes (e.g., 50 to 500) and number of items in a scale (e.g., 3 to 50), the standard error of </w:t>
+      </w:r>
+      <w:r>
+        <w:rPr>
+          <w:lang w:val="en-US"/>
+        </w:rPr>
+        <w:lastRenderedPageBreak/>
+        <w:t xml:space="preserve">Cronbach’s </w:t>
       </w:r>
       <m:oMath>
         <m:r>
@@ -4693,34 +4870,6 @@
         <w:rPr>
           <w:lang w:val="en-US"/>
         </w:rPr>
-        <w:t xml:space="preserve"> = .80 and .90) were smaller and less robust to the choice of analytic method. </w:t>
-      </w:r>
-    </w:p>
-    <w:p>
-      <w:pPr>
-        <w:rPr>
-          <w:lang w:val="en-US"/>
-        </w:rPr>
-      </w:pPr>
-      <w:r>
-        <w:rPr>
-          <w:lang w:val="en-US"/>
-        </w:rPr>
-        <w:t xml:space="preserve">Do these excesses show that something is amiss, or are psychologists just exceptionally good at precisely calibrating their study design and data collection efforts to meet this criterion? We believe calibration is extremely implausible because at typical sample sizes (e.g., 50 to 500) and number of items in a scale (e.g., 3 to 50), the standard error of Cronbach’s </w:t>
-      </w:r>
-      <m:oMath>
-        <m:r>
-          <w:rPr>
-            <w:rFonts w:ascii="Cambria Math" w:hAnsi="Cambria Math"/>
-            <w:lang w:val="en-US"/>
-          </w:rPr>
-          <m:t>α</m:t>
-        </m:r>
-      </m:oMath>
-      <w:r>
-        <w:rPr>
-          <w:lang w:val="en-US"/>
-        </w:rPr>
         <w:t xml:space="preserve"> ranges from around .02 to .08. </w:t>
       </w:r>
       <w:r>
@@ -4763,14 +4912,7 @@
         <w:rPr>
           <w:lang w:val="en-US"/>
         </w:rPr>
-        <w:t xml:space="preserve">This precludes effective calibration as an explanation for the </w:t>
-      </w:r>
-      <w:r>
-        <w:rPr>
-          <w:lang w:val="en-US"/>
-        </w:rPr>
-        <w:lastRenderedPageBreak/>
-        <w:t xml:space="preserve">combination of a dearth of </w:t>
+        <w:t xml:space="preserve">This precludes effective calibration as an explanation for the combination of a dearth of </w:t>
       </w:r>
       <m:oMath>
         <m:r>
@@ -9129,7 +9271,6 @@
   <w:style w:type="character" w:default="1" w:styleId="DefaultParagraphFont">
     <w:name w:val="Default Paragraph Font"/>
     <w:uiPriority w:val="1"/>
-    <w:semiHidden/>
     <w:unhideWhenUsed/>
   </w:style>
   <w:style w:type="table" w:default="1" w:styleId="TableNormal">

</xml_diff>